<commit_message>
added test env installation steps
</commit_message>
<xml_diff>
--- a/docker/docker_cmd.docx
+++ b/docker/docker_cmd.docx
@@ -1294,8 +1294,160 @@
     <w:p>
       <w:pPr>
         <w:pStyle w:val="ListParagraph"/>
+        <w:numPr>
+          <w:ilvl w:val="1"/>
+          <w:numId w:val="1"/>
+        </w:numPr>
+      </w:pPr>
+      <w:r>
+        <w:t>For example: below we are using docker exec command to get access of bash shell of container so we can execute command inside it.</w:t>
+      </w:r>
+    </w:p>
+    <w:p>
+      <w:pPr>
+        <w:pStyle w:val="ListParagraph"/>
+        <w:numPr>
+          <w:ilvl w:val="0"/>
+          <w:numId w:val="2"/>
+        </w:numPr>
+      </w:pPr>
+      <w:r>
+        <w:t>docker container exec -it 75ce481f4702 bash</w:t>
+      </w:r>
+    </w:p>
+    <w:p>
+      <w:pPr>
+        <w:pStyle w:val="ListParagraph"/>
         <w:ind w:left="1080"/>
       </w:pPr>
+      <w:r>
+        <w:t xml:space="preserve">syntax: </w:t>
+      </w:r>
+      <w:r>
+        <w:t xml:space="preserve">docker container exec -it </w:t>
+      </w:r>
+      <w:r>
+        <w:t>&lt;CONTAINER_ID OR CONTAINER_NAME&gt;</w:t>
+      </w:r>
+      <w:r>
+        <w:t xml:space="preserve"> </w:t>
+      </w:r>
+      <w:r>
+        <w:t>&lt;SHELL_NAME&gt;</w:t>
+      </w:r>
+    </w:p>
+    <w:p>
+      <w:pPr>
+        <w:pStyle w:val="ListParagraph"/>
+        <w:numPr>
+          <w:ilvl w:val="1"/>
+          <w:numId w:val="1"/>
+        </w:numPr>
+      </w:pPr>
+      <w:r>
+        <w:t>If we don’t want to login into the container shell but still want to execute any command then instead of bash provide the command name to be executed inside the container</w:t>
+      </w:r>
+    </w:p>
+    <w:p>
+      <w:pPr>
+        <w:pStyle w:val="ListParagraph"/>
+        <w:numPr>
+          <w:ilvl w:val="0"/>
+          <w:numId w:val="2"/>
+        </w:numPr>
+      </w:pPr>
+      <w:r>
+        <w:t>docker container exec -it 75ce481f4702 netstat -</w:t>
+      </w:r>
+      <w:proofErr w:type="spellStart"/>
+      <w:r>
+        <w:t>ntlp</w:t>
+      </w:r>
+      <w:proofErr w:type="spellEnd"/>
+    </w:p>
+    <w:p>
+      <w:pPr>
+        <w:pStyle w:val="ListParagraph"/>
+        <w:ind w:left="1080"/>
+      </w:pPr>
+      <w:r>
+        <w:t>Note: if we are trying to execute any command whose binary is not available in the container then it will throw us an error as we should keep remember that the container does not contain full blown operating system it only contains bare minimum OS.</w:t>
+      </w:r>
+      <w:r>
+        <w:t xml:space="preserve"> And </w:t>
+      </w:r>
+      <w:proofErr w:type="gramStart"/>
+      <w:r>
+        <w:t>also</w:t>
+      </w:r>
+      <w:proofErr w:type="gramEnd"/>
+      <w:r>
+        <w:t xml:space="preserve"> not always the bash will be the default shell inside the container so if bash doesn’t work then try to find the different shell available inside the container.</w:t>
+      </w:r>
+    </w:p>
+    <w:p>
+      <w:pPr>
+        <w:pStyle w:val="ListParagraph"/>
+        <w:ind w:left="1080"/>
+      </w:pPr>
+    </w:p>
+    <w:p>
+      <w:pPr>
+        <w:pStyle w:val="ListParagraph"/>
+        <w:ind w:left="1080"/>
+      </w:pPr>
+      <w:r>
+        <w:t>Importance of IT flag in docker exec command:</w:t>
+      </w:r>
+    </w:p>
+    <w:p>
+      <w:pPr>
+        <w:pStyle w:val="ListParagraph"/>
+        <w:numPr>
+          <w:ilvl w:val="0"/>
+          <w:numId w:val="6"/>
+        </w:numPr>
+      </w:pPr>
+      <w:r>
+        <w:t xml:space="preserve">here the IT are the important argument of docker exec command because ‘I’ helps us to send the command to the interactive standard input in </w:t>
+      </w:r>
+      <w:proofErr w:type="spellStart"/>
+      <w:r>
+        <w:t>linux</w:t>
+      </w:r>
+      <w:proofErr w:type="spellEnd"/>
+      <w:r>
+        <w:t xml:space="preserve"> OS of container and ‘t’ helps us to show or make available the </w:t>
+      </w:r>
+      <w:proofErr w:type="spellStart"/>
+      <w:r>
+        <w:t>tty</w:t>
+      </w:r>
+      <w:proofErr w:type="spellEnd"/>
+      <w:r>
+        <w:t xml:space="preserve"> means the terminal if we don’t use ‘I’ flag in command then it wont allow us to execute command and if we don’t use ‘t’ flag in the terminal then it wont show us the terminal though we can execute the terminal so its important to use -it with exec argument in docker container command.</w:t>
+      </w:r>
+    </w:p>
+    <w:p>
+      <w:pPr>
+        <w:pStyle w:val="ListParagraph"/>
+        <w:numPr>
+          <w:ilvl w:val="0"/>
+          <w:numId w:val="6"/>
+        </w:numPr>
+      </w:pPr>
+      <w:r>
+        <w:t>We can use this flag even separately for example -I -t</w:t>
+      </w:r>
+    </w:p>
+    <w:p>
+      <w:pPr>
+        <w:pStyle w:val="ListParagraph"/>
+        <w:ind w:left="1080"/>
+      </w:pPr>
+      <w:r>
+        <w:t xml:space="preserve"> </w:t>
+      </w:r>
     </w:p>
     <w:sectPr>
       <w:pgSz w:w="12240" w:h="15840"/>
@@ -2340,6 +2492,7 @@
   <w:style w:type="character" w:default="1" w:styleId="DefaultParagraphFont">
     <w:name w:val="Default Paragraph Font"/>
     <w:uiPriority w:val="1"/>
+    <w:semiHidden/>
     <w:unhideWhenUsed/>
   </w:style>
   <w:style w:type="table" w:default="1" w:styleId="TableNormal">

</xml_diff>